<commit_message>
2.5 Platformer Walk and Jump functional
Added new input system
Mapped keyboard and controller inputs for waking and jumping
</commit_message>
<xml_diff>
--- a/Assets/2.5 Platformer/Documents/Brain Storming.docx
+++ b/Assets/2.5 Platformer/Documents/Brain Storming.docx
@@ -185,8 +185,14 @@
           <w:ilvl w:val="0"/>
           <w:numId w:val="2"/>
         </w:numPr>
-      </w:pPr>
-      <w:r>
+        <w:rPr>
+          <w:strike/>
+        </w:rPr>
+      </w:pPr>
+      <w:r>
+        <w:rPr>
+          <w:strike/>
+        </w:rPr>
         <w:t>Dashing</w:t>
       </w:r>
     </w:p>
@@ -197,8 +203,14 @@
           <w:ilvl w:val="0"/>
           <w:numId w:val="2"/>
         </w:numPr>
-      </w:pPr>
-      <w:r>
+        <w:rPr>
+          <w:strike/>
+        </w:rPr>
+      </w:pPr>
+      <w:r>
+        <w:rPr>
+          <w:strike/>
+        </w:rPr>
         <w:t>Sliding</w:t>
       </w:r>
     </w:p>
@@ -274,6 +286,42 @@
         <w:t>Pushing</w:t>
       </w:r>
     </w:p>
+    <w:p>
+      <w:pPr>
+        <w:pStyle w:val="ListParagraph"/>
+        <w:numPr>
+          <w:ilvl w:val="0"/>
+          <w:numId w:val="2"/>
+        </w:numPr>
+      </w:pPr>
+      <w:r>
+        <w:t>Ducking</w:t>
+      </w:r>
+    </w:p>
+    <w:p>
+      <w:pPr>
+        <w:pStyle w:val="ListParagraph"/>
+        <w:numPr>
+          <w:ilvl w:val="0"/>
+          <w:numId w:val="2"/>
+        </w:numPr>
+      </w:pPr>
+      <w:r>
+        <w:t>Flying</w:t>
+      </w:r>
+    </w:p>
+    <w:p>
+      <w:pPr>
+        <w:pStyle w:val="ListParagraph"/>
+        <w:numPr>
+          <w:ilvl w:val="0"/>
+          <w:numId w:val="2"/>
+        </w:numPr>
+      </w:pPr>
+      <w:r>
+        <w:t>Swimming</w:t>
+      </w:r>
+    </w:p>
     <w:p/>
     <w:p>
       <w:r>
@@ -361,6 +409,7 @@
         </w:numPr>
       </w:pPr>
       <w:r>
+        <w:lastRenderedPageBreak/>
         <w:t>Disappearing/Reappearing</w:t>
       </w:r>
     </w:p>
@@ -397,7 +446,6 @@
         </w:numPr>
       </w:pPr>
       <w:r>
-        <w:lastRenderedPageBreak/>
         <w:t>Bouncy</w:t>
       </w:r>
     </w:p>
@@ -834,6 +882,7 @@
     </w:p>
     <w:p>
       <w:r>
+        <w:lastRenderedPageBreak/>
         <w:t>Puzzles:</w:t>
       </w:r>
     </w:p>
@@ -858,361 +907,361 @@
         </w:numPr>
       </w:pPr>
       <w:r>
+        <w:t>Fake Walls</w:t>
+      </w:r>
+    </w:p>
+    <w:p>
+      <w:pPr>
+        <w:pStyle w:val="ListParagraph"/>
+        <w:numPr>
+          <w:ilvl w:val="0"/>
+          <w:numId w:val="6"/>
+        </w:numPr>
+      </w:pPr>
+      <w:r>
+        <w:t>Invisible Portals</w:t>
+      </w:r>
+    </w:p>
+    <w:p>
+      <w:pPr>
+        <w:pStyle w:val="ListParagraph"/>
+        <w:numPr>
+          <w:ilvl w:val="0"/>
+          <w:numId w:val="6"/>
+        </w:numPr>
+      </w:pPr>
+      <w:r>
+        <w:t>Easter Eggs</w:t>
+      </w:r>
+    </w:p>
+    <w:p>
+      <w:pPr>
+        <w:pStyle w:val="ListParagraph"/>
+        <w:numPr>
+          <w:ilvl w:val="0"/>
+          <w:numId w:val="6"/>
+        </w:numPr>
+      </w:pPr>
+      <w:r>
+        <w:t>Secret Areas</w:t>
+      </w:r>
+    </w:p>
+    <w:p>
+      <w:pPr>
+        <w:pStyle w:val="ListParagraph"/>
+        <w:numPr>
+          <w:ilvl w:val="0"/>
+          <w:numId w:val="6"/>
+        </w:numPr>
+      </w:pPr>
+      <w:r>
+        <w:t>Alternate Paths</w:t>
+      </w:r>
+    </w:p>
+    <w:p>
+      <w:pPr>
+        <w:pStyle w:val="ListParagraph"/>
+        <w:numPr>
+          <w:ilvl w:val="0"/>
+          <w:numId w:val="6"/>
+        </w:numPr>
+      </w:pPr>
+      <w:r>
+        <w:t>Pattern Recognition</w:t>
+      </w:r>
+    </w:p>
+    <w:p>
+      <w:pPr>
+        <w:pStyle w:val="ListParagraph"/>
+        <w:numPr>
+          <w:ilvl w:val="0"/>
+          <w:numId w:val="6"/>
+        </w:numPr>
+      </w:pPr>
+      <w:r>
+        <w:t>Pushing Blocks</w:t>
+      </w:r>
+    </w:p>
+    <w:p>
+      <w:pPr>
+        <w:pStyle w:val="ListParagraph"/>
+        <w:numPr>
+          <w:ilvl w:val="0"/>
+          <w:numId w:val="6"/>
+        </w:numPr>
+      </w:pPr>
+      <w:r>
+        <w:t>Switches</w:t>
+      </w:r>
+    </w:p>
+    <w:p>
+      <w:pPr>
+        <w:pStyle w:val="ListParagraph"/>
+        <w:numPr>
+          <w:ilvl w:val="0"/>
+          <w:numId w:val="6"/>
+        </w:numPr>
+      </w:pPr>
+      <w:r>
+        <w:t>Keys</w:t>
+      </w:r>
+    </w:p>
+    <w:p>
+      <w:pPr>
+        <w:pStyle w:val="ListParagraph"/>
+        <w:numPr>
+          <w:ilvl w:val="0"/>
+          <w:numId w:val="6"/>
+        </w:numPr>
+      </w:pPr>
+      <w:r>
+        <w:t>Object Needed</w:t>
+      </w:r>
+    </w:p>
+    <w:p>
+      <w:pPr>
+        <w:pStyle w:val="ListParagraph"/>
+        <w:numPr>
+          <w:ilvl w:val="0"/>
+          <w:numId w:val="6"/>
+        </w:numPr>
+      </w:pPr>
+      <w:r>
+        <w:t>Combine Objects</w:t>
+      </w:r>
+    </w:p>
+    <w:p>
+      <w:pPr>
+        <w:pStyle w:val="ListParagraph"/>
+        <w:numPr>
+          <w:ilvl w:val="0"/>
+          <w:numId w:val="6"/>
+        </w:numPr>
+      </w:pPr>
+      <w:r>
+        <w:t>Put Items in Order</w:t>
+      </w:r>
+    </w:p>
+    <w:p>
+      <w:pPr>
+        <w:pStyle w:val="ListParagraph"/>
+        <w:numPr>
+          <w:ilvl w:val="0"/>
+          <w:numId w:val="6"/>
+        </w:numPr>
+      </w:pPr>
+      <w:r>
+        <w:t>Moral Dilemma</w:t>
+      </w:r>
+    </w:p>
+    <w:p>
+      <w:pPr>
+        <w:pStyle w:val="ListParagraph"/>
+        <w:numPr>
+          <w:ilvl w:val="0"/>
+          <w:numId w:val="6"/>
+        </w:numPr>
+      </w:pPr>
+      <w:r>
+        <w:t>Match by Color/Shape</w:t>
+      </w:r>
+    </w:p>
+    <w:p/>
+    <w:p>
+      <w:r>
+        <w:t>Enemies:</w:t>
+      </w:r>
+    </w:p>
+    <w:p>
+      <w:pPr>
+        <w:pStyle w:val="ListParagraph"/>
+        <w:numPr>
+          <w:ilvl w:val="0"/>
+          <w:numId w:val="11"/>
+        </w:numPr>
+      </w:pPr>
+      <w:r>
+        <w:t>Slow – Weak</w:t>
+      </w:r>
+    </w:p>
+    <w:p>
+      <w:pPr>
+        <w:pStyle w:val="ListParagraph"/>
+        <w:numPr>
+          <w:ilvl w:val="0"/>
+          <w:numId w:val="11"/>
+        </w:numPr>
+      </w:pPr>
+      <w:r>
+        <w:t>Slow – Strong</w:t>
+      </w:r>
+    </w:p>
+    <w:p>
+      <w:pPr>
+        <w:pStyle w:val="ListParagraph"/>
+        <w:numPr>
+          <w:ilvl w:val="0"/>
+          <w:numId w:val="11"/>
+        </w:numPr>
+      </w:pPr>
+      <w:r>
+        <w:t>Medium – Weak</w:t>
+      </w:r>
+    </w:p>
+    <w:p>
+      <w:pPr>
+        <w:pStyle w:val="ListParagraph"/>
+        <w:numPr>
+          <w:ilvl w:val="0"/>
+          <w:numId w:val="11"/>
+        </w:numPr>
+      </w:pPr>
+      <w:r>
+        <w:t>Medium – Strong</w:t>
+      </w:r>
+    </w:p>
+    <w:p>
+      <w:pPr>
+        <w:pStyle w:val="ListParagraph"/>
+        <w:numPr>
+          <w:ilvl w:val="0"/>
+          <w:numId w:val="11"/>
+        </w:numPr>
+      </w:pPr>
+      <w:r>
+        <w:t>Fast – Weak</w:t>
+      </w:r>
+    </w:p>
+    <w:p>
+      <w:pPr>
+        <w:pStyle w:val="ListParagraph"/>
+        <w:numPr>
+          <w:ilvl w:val="0"/>
+          <w:numId w:val="11"/>
+        </w:numPr>
+      </w:pPr>
+      <w:r>
+        <w:t>Fast - Strong</w:t>
+      </w:r>
+    </w:p>
+    <w:p/>
+    <w:p>
+      <w:r>
+        <w:t>Rewards:</w:t>
+      </w:r>
+    </w:p>
+    <w:p>
+      <w:pPr>
+        <w:pStyle w:val="ListParagraph"/>
+        <w:numPr>
+          <w:ilvl w:val="0"/>
+          <w:numId w:val="3"/>
+        </w:numPr>
+      </w:pPr>
+      <w:r>
+        <w:t>Health</w:t>
+      </w:r>
+    </w:p>
+    <w:p>
+      <w:pPr>
+        <w:pStyle w:val="ListParagraph"/>
+        <w:numPr>
+          <w:ilvl w:val="0"/>
+          <w:numId w:val="3"/>
+        </w:numPr>
+      </w:pPr>
+      <w:r>
+        <w:t>Ammunition</w:t>
+      </w:r>
+    </w:p>
+    <w:p>
+      <w:pPr>
+        <w:pStyle w:val="ListParagraph"/>
+        <w:numPr>
+          <w:ilvl w:val="0"/>
+          <w:numId w:val="3"/>
+        </w:numPr>
+      </w:pPr>
+      <w:r>
+        <w:t>Mana</w:t>
+      </w:r>
+    </w:p>
+    <w:p>
+      <w:pPr>
+        <w:pStyle w:val="ListParagraph"/>
+        <w:numPr>
+          <w:ilvl w:val="0"/>
+          <w:numId w:val="3"/>
+        </w:numPr>
+      </w:pPr>
+      <w:r>
+        <w:t>Weapon</w:t>
+      </w:r>
+    </w:p>
+    <w:p>
+      <w:pPr>
+        <w:pStyle w:val="ListParagraph"/>
+        <w:numPr>
+          <w:ilvl w:val="0"/>
+          <w:numId w:val="3"/>
+        </w:numPr>
+      </w:pPr>
+      <w:r>
+        <w:t>Armor</w:t>
+      </w:r>
+    </w:p>
+    <w:p>
+      <w:pPr>
+        <w:pStyle w:val="ListParagraph"/>
+        <w:numPr>
+          <w:ilvl w:val="0"/>
+          <w:numId w:val="3"/>
+        </w:numPr>
+      </w:pPr>
+      <w:r>
+        <w:t>Money</w:t>
+      </w:r>
+    </w:p>
+    <w:p/>
+    <w:p>
+      <w:r>
+        <w:t>Penalties:</w:t>
+      </w:r>
+    </w:p>
+    <w:p>
+      <w:pPr>
+        <w:pStyle w:val="ListParagraph"/>
+        <w:numPr>
+          <w:ilvl w:val="0"/>
+          <w:numId w:val="10"/>
+        </w:numPr>
+      </w:pPr>
+      <w:r>
+        <w:t>Death</w:t>
+      </w:r>
+    </w:p>
+    <w:p>
+      <w:pPr>
+        <w:pStyle w:val="ListParagraph"/>
+        <w:numPr>
+          <w:ilvl w:val="0"/>
+          <w:numId w:val="10"/>
+        </w:numPr>
+      </w:pPr>
+      <w:r>
+        <w:t>Health Reduced</w:t>
+      </w:r>
+    </w:p>
+    <w:p>
+      <w:pPr>
+        <w:pStyle w:val="ListParagraph"/>
+        <w:numPr>
+          <w:ilvl w:val="0"/>
+          <w:numId w:val="10"/>
+        </w:numPr>
+      </w:pPr>
+      <w:r>
         <w:lastRenderedPageBreak/>
-        <w:t>Fake Walls</w:t>
-      </w:r>
-    </w:p>
-    <w:p>
-      <w:pPr>
-        <w:pStyle w:val="ListParagraph"/>
-        <w:numPr>
-          <w:ilvl w:val="0"/>
-          <w:numId w:val="6"/>
-        </w:numPr>
-      </w:pPr>
-      <w:r>
-        <w:t>Invisible Portals</w:t>
-      </w:r>
-    </w:p>
-    <w:p>
-      <w:pPr>
-        <w:pStyle w:val="ListParagraph"/>
-        <w:numPr>
-          <w:ilvl w:val="0"/>
-          <w:numId w:val="6"/>
-        </w:numPr>
-      </w:pPr>
-      <w:r>
-        <w:t>Easter Eggs</w:t>
-      </w:r>
-    </w:p>
-    <w:p>
-      <w:pPr>
-        <w:pStyle w:val="ListParagraph"/>
-        <w:numPr>
-          <w:ilvl w:val="0"/>
-          <w:numId w:val="6"/>
-        </w:numPr>
-      </w:pPr>
-      <w:r>
-        <w:t>Secret Areas</w:t>
-      </w:r>
-    </w:p>
-    <w:p>
-      <w:pPr>
-        <w:pStyle w:val="ListParagraph"/>
-        <w:numPr>
-          <w:ilvl w:val="0"/>
-          <w:numId w:val="6"/>
-        </w:numPr>
-      </w:pPr>
-      <w:r>
-        <w:t>Alternate Paths</w:t>
-      </w:r>
-    </w:p>
-    <w:p>
-      <w:pPr>
-        <w:pStyle w:val="ListParagraph"/>
-        <w:numPr>
-          <w:ilvl w:val="0"/>
-          <w:numId w:val="6"/>
-        </w:numPr>
-      </w:pPr>
-      <w:r>
-        <w:t>Pattern Recognition</w:t>
-      </w:r>
-    </w:p>
-    <w:p>
-      <w:pPr>
-        <w:pStyle w:val="ListParagraph"/>
-        <w:numPr>
-          <w:ilvl w:val="0"/>
-          <w:numId w:val="6"/>
-        </w:numPr>
-      </w:pPr>
-      <w:r>
-        <w:t>Pushing Blocks</w:t>
-      </w:r>
-    </w:p>
-    <w:p>
-      <w:pPr>
-        <w:pStyle w:val="ListParagraph"/>
-        <w:numPr>
-          <w:ilvl w:val="0"/>
-          <w:numId w:val="6"/>
-        </w:numPr>
-      </w:pPr>
-      <w:r>
-        <w:t>Switches</w:t>
-      </w:r>
-    </w:p>
-    <w:p>
-      <w:pPr>
-        <w:pStyle w:val="ListParagraph"/>
-        <w:numPr>
-          <w:ilvl w:val="0"/>
-          <w:numId w:val="6"/>
-        </w:numPr>
-      </w:pPr>
-      <w:r>
-        <w:t>Keys</w:t>
-      </w:r>
-    </w:p>
-    <w:p>
-      <w:pPr>
-        <w:pStyle w:val="ListParagraph"/>
-        <w:numPr>
-          <w:ilvl w:val="0"/>
-          <w:numId w:val="6"/>
-        </w:numPr>
-      </w:pPr>
-      <w:r>
-        <w:t>Object Needed</w:t>
-      </w:r>
-    </w:p>
-    <w:p>
-      <w:pPr>
-        <w:pStyle w:val="ListParagraph"/>
-        <w:numPr>
-          <w:ilvl w:val="0"/>
-          <w:numId w:val="6"/>
-        </w:numPr>
-      </w:pPr>
-      <w:r>
-        <w:t>Combine Objects</w:t>
-      </w:r>
-    </w:p>
-    <w:p>
-      <w:pPr>
-        <w:pStyle w:val="ListParagraph"/>
-        <w:numPr>
-          <w:ilvl w:val="0"/>
-          <w:numId w:val="6"/>
-        </w:numPr>
-      </w:pPr>
-      <w:r>
-        <w:t>Put Items in Order</w:t>
-      </w:r>
-    </w:p>
-    <w:p>
-      <w:pPr>
-        <w:pStyle w:val="ListParagraph"/>
-        <w:numPr>
-          <w:ilvl w:val="0"/>
-          <w:numId w:val="6"/>
-        </w:numPr>
-      </w:pPr>
-      <w:r>
-        <w:t>Moral Dilemma</w:t>
-      </w:r>
-    </w:p>
-    <w:p>
-      <w:pPr>
-        <w:pStyle w:val="ListParagraph"/>
-        <w:numPr>
-          <w:ilvl w:val="0"/>
-          <w:numId w:val="6"/>
-        </w:numPr>
-      </w:pPr>
-      <w:r>
-        <w:t>Match by Color/Shape</w:t>
-      </w:r>
-    </w:p>
-    <w:p/>
-    <w:p>
-      <w:r>
-        <w:t>Enemies:</w:t>
-      </w:r>
-    </w:p>
-    <w:p>
-      <w:pPr>
-        <w:pStyle w:val="ListParagraph"/>
-        <w:numPr>
-          <w:ilvl w:val="0"/>
-          <w:numId w:val="11"/>
-        </w:numPr>
-      </w:pPr>
-      <w:r>
-        <w:t>Slow – Weak</w:t>
-      </w:r>
-    </w:p>
-    <w:p>
-      <w:pPr>
-        <w:pStyle w:val="ListParagraph"/>
-        <w:numPr>
-          <w:ilvl w:val="0"/>
-          <w:numId w:val="11"/>
-        </w:numPr>
-      </w:pPr>
-      <w:r>
-        <w:t>Slow – Strong</w:t>
-      </w:r>
-    </w:p>
-    <w:p>
-      <w:pPr>
-        <w:pStyle w:val="ListParagraph"/>
-        <w:numPr>
-          <w:ilvl w:val="0"/>
-          <w:numId w:val="11"/>
-        </w:numPr>
-      </w:pPr>
-      <w:r>
-        <w:t>Medium – Weak</w:t>
-      </w:r>
-    </w:p>
-    <w:p>
-      <w:pPr>
-        <w:pStyle w:val="ListParagraph"/>
-        <w:numPr>
-          <w:ilvl w:val="0"/>
-          <w:numId w:val="11"/>
-        </w:numPr>
-      </w:pPr>
-      <w:r>
-        <w:t>Medium – Strong</w:t>
-      </w:r>
-    </w:p>
-    <w:p>
-      <w:pPr>
-        <w:pStyle w:val="ListParagraph"/>
-        <w:numPr>
-          <w:ilvl w:val="0"/>
-          <w:numId w:val="11"/>
-        </w:numPr>
-      </w:pPr>
-      <w:r>
-        <w:t>Fast – Weak</w:t>
-      </w:r>
-    </w:p>
-    <w:p>
-      <w:pPr>
-        <w:pStyle w:val="ListParagraph"/>
-        <w:numPr>
-          <w:ilvl w:val="0"/>
-          <w:numId w:val="11"/>
-        </w:numPr>
-      </w:pPr>
-      <w:r>
-        <w:t>Fast - Strong</w:t>
-      </w:r>
-    </w:p>
-    <w:p/>
-    <w:p>
-      <w:r>
-        <w:t>Rewards:</w:t>
-      </w:r>
-    </w:p>
-    <w:p>
-      <w:pPr>
-        <w:pStyle w:val="ListParagraph"/>
-        <w:numPr>
-          <w:ilvl w:val="0"/>
-          <w:numId w:val="3"/>
-        </w:numPr>
-      </w:pPr>
-      <w:r>
-        <w:t>Health</w:t>
-      </w:r>
-    </w:p>
-    <w:p>
-      <w:pPr>
-        <w:pStyle w:val="ListParagraph"/>
-        <w:numPr>
-          <w:ilvl w:val="0"/>
-          <w:numId w:val="3"/>
-        </w:numPr>
-      </w:pPr>
-      <w:r>
-        <w:t>Ammunition</w:t>
-      </w:r>
-    </w:p>
-    <w:p>
-      <w:pPr>
-        <w:pStyle w:val="ListParagraph"/>
-        <w:numPr>
-          <w:ilvl w:val="0"/>
-          <w:numId w:val="3"/>
-        </w:numPr>
-      </w:pPr>
-      <w:r>
-        <w:t>Mana</w:t>
-      </w:r>
-    </w:p>
-    <w:p>
-      <w:pPr>
-        <w:pStyle w:val="ListParagraph"/>
-        <w:numPr>
-          <w:ilvl w:val="0"/>
-          <w:numId w:val="3"/>
-        </w:numPr>
-      </w:pPr>
-      <w:r>
-        <w:t>Weapon</w:t>
-      </w:r>
-    </w:p>
-    <w:p>
-      <w:pPr>
-        <w:pStyle w:val="ListParagraph"/>
-        <w:numPr>
-          <w:ilvl w:val="0"/>
-          <w:numId w:val="3"/>
-        </w:numPr>
-      </w:pPr>
-      <w:r>
-        <w:t>Armor</w:t>
-      </w:r>
-    </w:p>
-    <w:p>
-      <w:pPr>
-        <w:pStyle w:val="ListParagraph"/>
-        <w:numPr>
-          <w:ilvl w:val="0"/>
-          <w:numId w:val="3"/>
-        </w:numPr>
-      </w:pPr>
-      <w:r>
-        <w:t>Money</w:t>
-      </w:r>
-    </w:p>
-    <w:p/>
-    <w:p>
-      <w:r>
-        <w:t>Penalties:</w:t>
-      </w:r>
-    </w:p>
-    <w:p>
-      <w:pPr>
-        <w:pStyle w:val="ListParagraph"/>
-        <w:numPr>
-          <w:ilvl w:val="0"/>
-          <w:numId w:val="10"/>
-        </w:numPr>
-      </w:pPr>
-      <w:r>
-        <w:t>Death</w:t>
-      </w:r>
-    </w:p>
-    <w:p>
-      <w:pPr>
-        <w:pStyle w:val="ListParagraph"/>
-        <w:numPr>
-          <w:ilvl w:val="0"/>
-          <w:numId w:val="10"/>
-        </w:numPr>
-      </w:pPr>
-      <w:r>
-        <w:t>Health Reduced</w:t>
-      </w:r>
-    </w:p>
-    <w:p>
-      <w:pPr>
-        <w:pStyle w:val="ListParagraph"/>
-        <w:numPr>
-          <w:ilvl w:val="0"/>
-          <w:numId w:val="10"/>
-        </w:numPr>
-      </w:pPr>
-      <w:r>
         <w:t>Skills Reduced</w:t>
       </w:r>
     </w:p>

</xml_diff>

<commit_message>
Horizontal & Vertical Moving Floor, Bouncy Floor
Added horizontal moving floor
Added vertical moving floor
Added bouncy floor
</commit_message>
<xml_diff>
--- a/Assets/2.5 Platformer/Documents/Brain Storming.docx
+++ b/Assets/2.5 Platformer/Documents/Brain Storming.docx
@@ -159,10 +159,16 @@
         <w:pStyle w:val="ListParagraph"/>
         <w:numPr>
           <w:ilvl w:val="0"/>
-          <w:numId w:val="12"/>
-        </w:numPr>
-      </w:pPr>
-      <w:r>
+          <w:numId w:val="17"/>
+        </w:numPr>
+        <w:rPr>
+          <w:color w:val="FF0000"/>
+        </w:rPr>
+      </w:pPr>
+      <w:r>
+        <w:rPr>
+          <w:color w:val="FF0000"/>
+        </w:rPr>
         <w:t>Walking</w:t>
       </w:r>
     </w:p>
@@ -171,10 +177,16 @@
         <w:pStyle w:val="ListParagraph"/>
         <w:numPr>
           <w:ilvl w:val="0"/>
-          <w:numId w:val="14"/>
-        </w:numPr>
-      </w:pPr>
-      <w:r>
+          <w:numId w:val="17"/>
+        </w:numPr>
+        <w:rPr>
+          <w:color w:val="FF0000"/>
+        </w:rPr>
+      </w:pPr>
+      <w:r>
+        <w:rPr>
+          <w:color w:val="FF0000"/>
+        </w:rPr>
         <w:t>Running</w:t>
       </w:r>
     </w:p>
@@ -185,8 +197,14 @@
           <w:ilvl w:val="0"/>
           <w:numId w:val="13"/>
         </w:numPr>
-      </w:pPr>
-      <w:r>
+        <w:rPr>
+          <w:color w:val="FF0000"/>
+        </w:rPr>
+      </w:pPr>
+      <w:r>
+        <w:rPr>
+          <w:color w:val="FF0000"/>
+        </w:rPr>
         <w:t>Climbing</w:t>
       </w:r>
     </w:p>
@@ -197,8 +215,14 @@
           <w:ilvl w:val="0"/>
           <w:numId w:val="13"/>
         </w:numPr>
-      </w:pPr>
-      <w:r>
+        <w:rPr>
+          <w:color w:val="FF0000"/>
+        </w:rPr>
+      </w:pPr>
+      <w:r>
+        <w:rPr>
+          <w:color w:val="FF0000"/>
+        </w:rPr>
         <w:t>Jumping</w:t>
       </w:r>
     </w:p>
@@ -231,10 +255,16 @@
         <w:pStyle w:val="ListParagraph"/>
         <w:numPr>
           <w:ilvl w:val="1"/>
-          <w:numId w:val="16"/>
-        </w:numPr>
-      </w:pPr>
-      <w:r>
+          <w:numId w:val="18"/>
+        </w:numPr>
+        <w:rPr>
+          <w:color w:val="FF0000"/>
+        </w:rPr>
+      </w:pPr>
+      <w:r>
+        <w:rPr>
+          <w:color w:val="FF0000"/>
+        </w:rPr>
         <w:t>Missile</w:t>
       </w:r>
     </w:p>
@@ -245,8 +275,14 @@
           <w:ilvl w:val="0"/>
           <w:numId w:val="15"/>
         </w:numPr>
-      </w:pPr>
-      <w:r>
+        <w:rPr>
+          <w:color w:val="FF0000"/>
+        </w:rPr>
+      </w:pPr>
+      <w:r>
+        <w:rPr>
+          <w:color w:val="FF0000"/>
+        </w:rPr>
         <w:t>Pushing</w:t>
       </w:r>
     </w:p>
@@ -298,8 +334,14 @@
           <w:ilvl w:val="1"/>
           <w:numId w:val="3"/>
         </w:numPr>
-      </w:pPr>
-      <w:r>
+        <w:rPr>
+          <w:color w:val="FF0000"/>
+        </w:rPr>
+      </w:pPr>
+      <w:r>
+        <w:rPr>
+          <w:color w:val="FF0000"/>
+        </w:rPr>
         <w:t>Standard</w:t>
       </w:r>
     </w:p>
@@ -310,8 +352,14 @@
           <w:ilvl w:val="1"/>
           <w:numId w:val="3"/>
         </w:numPr>
-      </w:pPr>
-      <w:r>
+        <w:rPr>
+          <w:color w:val="FF0000"/>
+        </w:rPr>
+      </w:pPr>
+      <w:r>
+        <w:rPr>
+          <w:color w:val="FF0000"/>
+        </w:rPr>
         <w:t>Respawn Point</w:t>
       </w:r>
     </w:p>
@@ -396,7 +444,7 @@
         </w:numPr>
       </w:pPr>
       <w:r>
-        <w:t>Balanced (See-Saw)</w:t>
+        <w:t>Bouncy</w:t>
       </w:r>
     </w:p>
     <w:p>
@@ -406,9 +454,15 @@
           <w:ilvl w:val="1"/>
           <w:numId w:val="3"/>
         </w:numPr>
-      </w:pPr>
-      <w:r>
-        <w:t>Bouncy</w:t>
+        <w:rPr>
+          <w:color w:val="FF0000"/>
+        </w:rPr>
+      </w:pPr>
+      <w:r>
+        <w:rPr>
+          <w:color w:val="FF0000"/>
+        </w:rPr>
+        <w:t>Moving (Side to side)</w:t>
       </w:r>
     </w:p>
     <w:p>
@@ -421,7 +475,64 @@
       </w:pPr>
       <w:r>
         <w:lastRenderedPageBreak/>
-        <w:t>Moving (Side to side)</w:t>
+        <w:t>Breakable</w:t>
+      </w:r>
+      <w:r>
+        <w:t xml:space="preserve"> (Thin Ice)</w:t>
+      </w:r>
+    </w:p>
+    <w:p>
+      <w:pPr>
+        <w:pStyle w:val="ListParagraph"/>
+        <w:numPr>
+          <w:ilvl w:val="0"/>
+          <w:numId w:val="3"/>
+        </w:numPr>
+        <w:rPr>
+          <w:color w:val="FF0000"/>
+        </w:rPr>
+      </w:pPr>
+      <w:r>
+        <w:rPr>
+          <w:color w:val="FF0000"/>
+        </w:rPr>
+        <w:t>Ladders</w:t>
+      </w:r>
+    </w:p>
+    <w:p>
+      <w:pPr>
+        <w:pStyle w:val="ListParagraph"/>
+        <w:numPr>
+          <w:ilvl w:val="0"/>
+          <w:numId w:val="3"/>
+        </w:numPr>
+      </w:pPr>
+      <w:r>
+        <w:t>Swings</w:t>
+      </w:r>
+    </w:p>
+    <w:p>
+      <w:pPr>
+        <w:pStyle w:val="ListParagraph"/>
+        <w:numPr>
+          <w:ilvl w:val="0"/>
+          <w:numId w:val="3"/>
+        </w:numPr>
+      </w:pPr>
+      <w:r>
+        <w:t>Teleport</w:t>
+      </w:r>
+    </w:p>
+    <w:p>
+      <w:pPr>
+        <w:pStyle w:val="ListParagraph"/>
+        <w:numPr>
+          <w:ilvl w:val="0"/>
+          <w:numId w:val="3"/>
+        </w:numPr>
+      </w:pPr>
+      <w:r>
+        <w:t>Barriers</w:t>
       </w:r>
     </w:p>
     <w:p>
@@ -433,58 +544,7 @@
         </w:numPr>
       </w:pPr>
       <w:r>
-        <w:t>Breakable</w:t>
-      </w:r>
-      <w:r>
-        <w:t xml:space="preserve"> (Thin Ice)</w:t>
-      </w:r>
-    </w:p>
-    <w:p>
-      <w:pPr>
-        <w:pStyle w:val="ListParagraph"/>
-        <w:numPr>
-          <w:ilvl w:val="0"/>
-          <w:numId w:val="3"/>
-        </w:numPr>
-      </w:pPr>
-      <w:r>
-        <w:t>Ladders</w:t>
-      </w:r>
-    </w:p>
-    <w:p>
-      <w:pPr>
-        <w:pStyle w:val="ListParagraph"/>
-        <w:numPr>
-          <w:ilvl w:val="0"/>
-          <w:numId w:val="3"/>
-        </w:numPr>
-      </w:pPr>
-      <w:r>
-        <w:t>Swings</w:t>
-      </w:r>
-    </w:p>
-    <w:p>
-      <w:pPr>
-        <w:pStyle w:val="ListParagraph"/>
-        <w:numPr>
-          <w:ilvl w:val="0"/>
-          <w:numId w:val="3"/>
-        </w:numPr>
-      </w:pPr>
-      <w:r>
-        <w:t>Teleport</w:t>
-      </w:r>
-    </w:p>
-    <w:p>
-      <w:pPr>
-        <w:pStyle w:val="ListParagraph"/>
-        <w:numPr>
-          <w:ilvl w:val="0"/>
-          <w:numId w:val="3"/>
-        </w:numPr>
-      </w:pPr>
-      <w:r>
-        <w:t>Barriers</w:t>
+        <w:t>Mountains</w:t>
       </w:r>
     </w:p>
     <w:p>
@@ -496,7 +556,7 @@
         </w:numPr>
       </w:pPr>
       <w:r>
-        <w:t>Mountains</w:t>
+        <w:t>Canyons</w:t>
       </w:r>
     </w:p>
     <w:p>
@@ -508,7 +568,7 @@
         </w:numPr>
       </w:pPr>
       <w:r>
-        <w:t>Canyons</w:t>
+        <w:t>Boulders</w:t>
       </w:r>
     </w:p>
     <w:p>
@@ -520,7 +580,7 @@
         </w:numPr>
       </w:pPr>
       <w:r>
-        <w:t>Boulders</w:t>
+        <w:t>Fences</w:t>
       </w:r>
     </w:p>
     <w:p>
@@ -532,7 +592,7 @@
         </w:numPr>
       </w:pPr>
       <w:r>
-        <w:t>Fences</w:t>
+        <w:t>Walls</w:t>
       </w:r>
     </w:p>
     <w:p>
@@ -544,33 +604,30 @@
         </w:numPr>
       </w:pPr>
       <w:r>
-        <w:t>Walls</w:t>
-      </w:r>
-    </w:p>
-    <w:p>
-      <w:pPr>
-        <w:pStyle w:val="ListParagraph"/>
-        <w:numPr>
-          <w:ilvl w:val="1"/>
+        <w:t>Shootable Walls</w:t>
+      </w:r>
+    </w:p>
+    <w:p>
+      <w:pPr>
+        <w:pStyle w:val="ListParagraph"/>
+        <w:numPr>
+          <w:ilvl w:val="0"/>
           <w:numId w:val="3"/>
         </w:numPr>
-      </w:pPr>
-      <w:r>
-        <w:t>Shootable Walls</w:t>
-      </w:r>
-    </w:p>
-    <w:p>
-      <w:pPr>
-        <w:pStyle w:val="ListParagraph"/>
-        <w:numPr>
-          <w:ilvl w:val="0"/>
-          <w:numId w:val="3"/>
-        </w:numPr>
-      </w:pPr>
-      <w:r>
+        <w:rPr>
+          <w:color w:val="FF0000"/>
+        </w:rPr>
+      </w:pPr>
+      <w:r>
+        <w:rPr>
+          <w:color w:val="FF0000"/>
+        </w:rPr>
         <w:t>Wall</w:t>
       </w:r>
       <w:r>
+        <w:rPr>
+          <w:color w:val="FF0000"/>
+        </w:rPr>
         <w:t xml:space="preserve"> Panels</w:t>
       </w:r>
     </w:p>
@@ -766,9 +823,15 @@
           <w:ilvl w:val="0"/>
           <w:numId w:val="4"/>
         </w:numPr>
-      </w:pPr>
-      <w:r>
-        <w:t>Stompers</w:t>
+        <w:rPr>
+          <w:color w:val="FF0000"/>
+        </w:rPr>
+      </w:pPr>
+      <w:r>
+        <w:rPr>
+          <w:color w:val="FF0000"/>
+        </w:rPr>
+        <w:t>Stomper</w:t>
       </w:r>
     </w:p>
     <w:p>
@@ -841,6 +904,18 @@
       </w:pPr>
       <w:r>
         <w:t>Moving Spikes from Floor or Ceiling</w:t>
+      </w:r>
+    </w:p>
+    <w:p>
+      <w:pPr>
+        <w:pStyle w:val="ListParagraph"/>
+        <w:numPr>
+          <w:ilvl w:val="0"/>
+          <w:numId w:val="4"/>
+        </w:numPr>
+      </w:pPr>
+      <w:r>
+        <w:t>Balanced (See-Saw)</w:t>
       </w:r>
     </w:p>
     <w:p>
@@ -1365,6 +1440,119 @@
     </w:lvl>
   </w:abstractNum>
   <w:abstractNum w:abstractNumId="1" w15:restartNumberingAfterBreak="0">
+    <w:nsid w:val="11C855A8"/>
+    <w:multiLevelType w:val="hybridMultilevel"/>
+    <w:tmpl w:val="F114507A"/>
+    <w:lvl w:ilvl="0" w:tplc="FFFFFFFF">
+      <w:start w:val="1"/>
+      <w:numFmt w:val="bullet"/>
+      <w:lvlText w:val=""/>
+      <w:lvlJc w:val="left"/>
+      <w:pPr>
+        <w:ind w:left="720" w:hanging="360"/>
+      </w:pPr>
+      <w:rPr>
+        <w:rFonts w:ascii="Symbol" w:hAnsi="Symbol" w:hint="default"/>
+      </w:rPr>
+    </w:lvl>
+    <w:lvl w:ilvl="1" w:tplc="04090003">
+      <w:start w:val="1"/>
+      <w:numFmt w:val="bullet"/>
+      <w:lvlText w:val="o"/>
+      <w:lvlJc w:val="left"/>
+      <w:pPr>
+        <w:ind w:left="1440" w:hanging="360"/>
+      </w:pPr>
+      <w:rPr>
+        <w:rFonts w:ascii="Courier New" w:hAnsi="Courier New" w:cs="Courier New" w:hint="default"/>
+      </w:rPr>
+    </w:lvl>
+    <w:lvl w:ilvl="2" w:tplc="FFFFFFFF" w:tentative="1">
+      <w:start w:val="1"/>
+      <w:numFmt w:val="bullet"/>
+      <w:lvlText w:val=""/>
+      <w:lvlJc w:val="left"/>
+      <w:pPr>
+        <w:ind w:left="2160" w:hanging="360"/>
+      </w:pPr>
+      <w:rPr>
+        <w:rFonts w:ascii="Wingdings" w:hAnsi="Wingdings" w:hint="default"/>
+      </w:rPr>
+    </w:lvl>
+    <w:lvl w:ilvl="3" w:tplc="FFFFFFFF" w:tentative="1">
+      <w:start w:val="1"/>
+      <w:numFmt w:val="bullet"/>
+      <w:lvlText w:val=""/>
+      <w:lvlJc w:val="left"/>
+      <w:pPr>
+        <w:ind w:left="2880" w:hanging="360"/>
+      </w:pPr>
+      <w:rPr>
+        <w:rFonts w:ascii="Symbol" w:hAnsi="Symbol" w:hint="default"/>
+      </w:rPr>
+    </w:lvl>
+    <w:lvl w:ilvl="4" w:tplc="FFFFFFFF" w:tentative="1">
+      <w:start w:val="1"/>
+      <w:numFmt w:val="bullet"/>
+      <w:lvlText w:val="o"/>
+      <w:lvlJc w:val="left"/>
+      <w:pPr>
+        <w:ind w:left="3600" w:hanging="360"/>
+      </w:pPr>
+      <w:rPr>
+        <w:rFonts w:ascii="Courier New" w:hAnsi="Courier New" w:cs="Courier New" w:hint="default"/>
+      </w:rPr>
+    </w:lvl>
+    <w:lvl w:ilvl="5" w:tplc="FFFFFFFF" w:tentative="1">
+      <w:start w:val="1"/>
+      <w:numFmt w:val="bullet"/>
+      <w:lvlText w:val=""/>
+      <w:lvlJc w:val="left"/>
+      <w:pPr>
+        <w:ind w:left="4320" w:hanging="360"/>
+      </w:pPr>
+      <w:rPr>
+        <w:rFonts w:ascii="Wingdings" w:hAnsi="Wingdings" w:hint="default"/>
+      </w:rPr>
+    </w:lvl>
+    <w:lvl w:ilvl="6" w:tplc="FFFFFFFF" w:tentative="1">
+      <w:start w:val="1"/>
+      <w:numFmt w:val="bullet"/>
+      <w:lvlText w:val=""/>
+      <w:lvlJc w:val="left"/>
+      <w:pPr>
+        <w:ind w:left="5040" w:hanging="360"/>
+      </w:pPr>
+      <w:rPr>
+        <w:rFonts w:ascii="Symbol" w:hAnsi="Symbol" w:hint="default"/>
+      </w:rPr>
+    </w:lvl>
+    <w:lvl w:ilvl="7" w:tplc="FFFFFFFF" w:tentative="1">
+      <w:start w:val="1"/>
+      <w:numFmt w:val="bullet"/>
+      <w:lvlText w:val="o"/>
+      <w:lvlJc w:val="left"/>
+      <w:pPr>
+        <w:ind w:left="5760" w:hanging="360"/>
+      </w:pPr>
+      <w:rPr>
+        <w:rFonts w:ascii="Courier New" w:hAnsi="Courier New" w:cs="Courier New" w:hint="default"/>
+      </w:rPr>
+    </w:lvl>
+    <w:lvl w:ilvl="8" w:tplc="FFFFFFFF" w:tentative="1">
+      <w:start w:val="1"/>
+      <w:numFmt w:val="bullet"/>
+      <w:lvlText w:val=""/>
+      <w:lvlJc w:val="left"/>
+      <w:pPr>
+        <w:ind w:left="6480" w:hanging="360"/>
+      </w:pPr>
+      <w:rPr>
+        <w:rFonts w:ascii="Wingdings" w:hAnsi="Wingdings" w:hint="default"/>
+      </w:rPr>
+    </w:lvl>
+  </w:abstractNum>
+  <w:abstractNum w:abstractNumId="2" w15:restartNumberingAfterBreak="0">
     <w:nsid w:val="129B7497"/>
     <w:multiLevelType w:val="hybridMultilevel"/>
     <w:tmpl w:val="2FE84B44"/>
@@ -1477,7 +1665,7 @@
       </w:rPr>
     </w:lvl>
   </w:abstractNum>
-  <w:abstractNum w:abstractNumId="2" w15:restartNumberingAfterBreak="0">
+  <w:abstractNum w:abstractNumId="3" w15:restartNumberingAfterBreak="0">
     <w:nsid w:val="18DE39C9"/>
     <w:multiLevelType w:val="hybridMultilevel"/>
     <w:tmpl w:val="395CC9AC"/>
@@ -1590,7 +1778,7 @@
       </w:rPr>
     </w:lvl>
   </w:abstractNum>
-  <w:abstractNum w:abstractNumId="3" w15:restartNumberingAfterBreak="0">
+  <w:abstractNum w:abstractNumId="4" w15:restartNumberingAfterBreak="0">
     <w:nsid w:val="22392FF8"/>
     <w:multiLevelType w:val="hybridMultilevel"/>
     <w:tmpl w:val="0436E75C"/>
@@ -1703,7 +1891,7 @@
       </w:rPr>
     </w:lvl>
   </w:abstractNum>
-  <w:abstractNum w:abstractNumId="4" w15:restartNumberingAfterBreak="0">
+  <w:abstractNum w:abstractNumId="5" w15:restartNumberingAfterBreak="0">
     <w:nsid w:val="264D1054"/>
     <w:multiLevelType w:val="hybridMultilevel"/>
     <w:tmpl w:val="46185868"/>
@@ -1816,20 +2004,20 @@
       </w:rPr>
     </w:lvl>
   </w:abstractNum>
-  <w:abstractNum w:abstractNumId="5" w15:restartNumberingAfterBreak="0">
+  <w:abstractNum w:abstractNumId="6" w15:restartNumberingAfterBreak="0">
     <w:nsid w:val="293E5761"/>
     <w:multiLevelType w:val="hybridMultilevel"/>
-    <w:tmpl w:val="AA0C3E1A"/>
-    <w:lvl w:ilvl="0" w:tplc="0409000D">
-      <w:start w:val="1"/>
-      <w:numFmt w:val="bullet"/>
-      <w:lvlText w:val=""/>
+    <w:tmpl w:val="AF6661A2"/>
+    <w:lvl w:ilvl="0" w:tplc="04090001">
+      <w:start w:val="1"/>
+      <w:numFmt w:val="bullet"/>
+      <w:lvlText w:val=""/>
       <w:lvlJc w:val="left"/>
       <w:pPr>
         <w:ind w:left="720" w:hanging="360"/>
       </w:pPr>
       <w:rPr>
-        <w:rFonts w:ascii="Wingdings" w:hAnsi="Wingdings" w:hint="default"/>
+        <w:rFonts w:ascii="Symbol" w:hAnsi="Symbol" w:hint="default"/>
       </w:rPr>
     </w:lvl>
     <w:lvl w:ilvl="1" w:tplc="FFFFFFFF" w:tentative="1">
@@ -1929,7 +2117,7 @@
       </w:rPr>
     </w:lvl>
   </w:abstractNum>
-  <w:abstractNum w:abstractNumId="6" w15:restartNumberingAfterBreak="0">
+  <w:abstractNum w:abstractNumId="7" w15:restartNumberingAfterBreak="0">
     <w:nsid w:val="2ABA4BD0"/>
     <w:multiLevelType w:val="hybridMultilevel"/>
     <w:tmpl w:val="106AF8A6"/>
@@ -2042,7 +2230,7 @@
       </w:rPr>
     </w:lvl>
   </w:abstractNum>
-  <w:abstractNum w:abstractNumId="7" w15:restartNumberingAfterBreak="0">
+  <w:abstractNum w:abstractNumId="8" w15:restartNumberingAfterBreak="0">
     <w:nsid w:val="2CA90765"/>
     <w:multiLevelType w:val="hybridMultilevel"/>
     <w:tmpl w:val="B798E40A"/>
@@ -2155,7 +2343,7 @@
       </w:rPr>
     </w:lvl>
   </w:abstractNum>
-  <w:abstractNum w:abstractNumId="8" w15:restartNumberingAfterBreak="0">
+  <w:abstractNum w:abstractNumId="9" w15:restartNumberingAfterBreak="0">
     <w:nsid w:val="40ED121D"/>
     <w:multiLevelType w:val="hybridMultilevel"/>
     <w:tmpl w:val="69DEFBA6"/>
@@ -2268,7 +2456,7 @@
       </w:rPr>
     </w:lvl>
   </w:abstractNum>
-  <w:abstractNum w:abstractNumId="9" w15:restartNumberingAfterBreak="0">
+  <w:abstractNum w:abstractNumId="10" w15:restartNumberingAfterBreak="0">
     <w:nsid w:val="46A14452"/>
     <w:multiLevelType w:val="hybridMultilevel"/>
     <w:tmpl w:val="3E0EEBC8"/>
@@ -2381,7 +2569,7 @@
       </w:rPr>
     </w:lvl>
   </w:abstractNum>
-  <w:abstractNum w:abstractNumId="10" w15:restartNumberingAfterBreak="0">
+  <w:abstractNum w:abstractNumId="11" w15:restartNumberingAfterBreak="0">
     <w:nsid w:val="50EB1E90"/>
     <w:multiLevelType w:val="hybridMultilevel"/>
     <w:tmpl w:val="6CE02612"/>
@@ -2494,7 +2682,7 @@
       </w:rPr>
     </w:lvl>
   </w:abstractNum>
-  <w:abstractNum w:abstractNumId="11" w15:restartNumberingAfterBreak="0">
+  <w:abstractNum w:abstractNumId="12" w15:restartNumberingAfterBreak="0">
     <w:nsid w:val="5689085F"/>
     <w:multiLevelType w:val="hybridMultilevel"/>
     <w:tmpl w:val="BD8670F2"/>
@@ -2607,20 +2795,20 @@
       </w:rPr>
     </w:lvl>
   </w:abstractNum>
-  <w:abstractNum w:abstractNumId="12" w15:restartNumberingAfterBreak="0">
+  <w:abstractNum w:abstractNumId="13" w15:restartNumberingAfterBreak="0">
     <w:nsid w:val="5D5C5E91"/>
     <w:multiLevelType w:val="hybridMultilevel"/>
-    <w:tmpl w:val="31B43070"/>
-    <w:lvl w:ilvl="0" w:tplc="0409000D">
-      <w:start w:val="1"/>
-      <w:numFmt w:val="bullet"/>
-      <w:lvlText w:val=""/>
+    <w:tmpl w:val="1F60FA88"/>
+    <w:lvl w:ilvl="0" w:tplc="04090001">
+      <w:start w:val="1"/>
+      <w:numFmt w:val="bullet"/>
+      <w:lvlText w:val=""/>
       <w:lvlJc w:val="left"/>
       <w:pPr>
         <w:ind w:left="720" w:hanging="360"/>
       </w:pPr>
       <w:rPr>
-        <w:rFonts w:ascii="Wingdings" w:hAnsi="Wingdings" w:hint="default"/>
+        <w:rFonts w:ascii="Symbol" w:hAnsi="Symbol" w:hint="default"/>
       </w:rPr>
     </w:lvl>
     <w:lvl w:ilvl="1" w:tplc="FFFFFFFF" w:tentative="1">
@@ -2720,7 +2908,7 @@
       </w:rPr>
     </w:lvl>
   </w:abstractNum>
-  <w:abstractNum w:abstractNumId="13" w15:restartNumberingAfterBreak="0">
+  <w:abstractNum w:abstractNumId="14" w15:restartNumberingAfterBreak="0">
     <w:nsid w:val="5EE6671F"/>
     <w:multiLevelType w:val="hybridMultilevel"/>
     <w:tmpl w:val="D4762C78"/>
@@ -2833,7 +3021,7 @@
       </w:rPr>
     </w:lvl>
   </w:abstractNum>
-  <w:abstractNum w:abstractNumId="14" w15:restartNumberingAfterBreak="0">
+  <w:abstractNum w:abstractNumId="15" w15:restartNumberingAfterBreak="0">
     <w:nsid w:val="610D6C66"/>
     <w:multiLevelType w:val="multilevel"/>
     <w:tmpl w:val="2BB41A00"/>
@@ -2947,7 +3135,120 @@
       </w:pPr>
     </w:lvl>
   </w:abstractNum>
-  <w:abstractNum w:abstractNumId="15" w15:restartNumberingAfterBreak="0">
+  <w:abstractNum w:abstractNumId="16" w15:restartNumberingAfterBreak="0">
+    <w:nsid w:val="6400268C"/>
+    <w:multiLevelType w:val="hybridMultilevel"/>
+    <w:tmpl w:val="E10AEBF0"/>
+    <w:lvl w:ilvl="0" w:tplc="04090001">
+      <w:start w:val="1"/>
+      <w:numFmt w:val="bullet"/>
+      <w:lvlText w:val=""/>
+      <w:lvlJc w:val="left"/>
+      <w:pPr>
+        <w:ind w:left="720" w:hanging="360"/>
+      </w:pPr>
+      <w:rPr>
+        <w:rFonts w:ascii="Symbol" w:hAnsi="Symbol" w:hint="default"/>
+      </w:rPr>
+    </w:lvl>
+    <w:lvl w:ilvl="1" w:tplc="04090003" w:tentative="1">
+      <w:start w:val="1"/>
+      <w:numFmt w:val="bullet"/>
+      <w:lvlText w:val="o"/>
+      <w:lvlJc w:val="left"/>
+      <w:pPr>
+        <w:ind w:left="1440" w:hanging="360"/>
+      </w:pPr>
+      <w:rPr>
+        <w:rFonts w:ascii="Courier New" w:hAnsi="Courier New" w:cs="Courier New" w:hint="default"/>
+      </w:rPr>
+    </w:lvl>
+    <w:lvl w:ilvl="2" w:tplc="04090005" w:tentative="1">
+      <w:start w:val="1"/>
+      <w:numFmt w:val="bullet"/>
+      <w:lvlText w:val=""/>
+      <w:lvlJc w:val="left"/>
+      <w:pPr>
+        <w:ind w:left="2160" w:hanging="360"/>
+      </w:pPr>
+      <w:rPr>
+        <w:rFonts w:ascii="Wingdings" w:hAnsi="Wingdings" w:hint="default"/>
+      </w:rPr>
+    </w:lvl>
+    <w:lvl w:ilvl="3" w:tplc="04090001" w:tentative="1">
+      <w:start w:val="1"/>
+      <w:numFmt w:val="bullet"/>
+      <w:lvlText w:val=""/>
+      <w:lvlJc w:val="left"/>
+      <w:pPr>
+        <w:ind w:left="2880" w:hanging="360"/>
+      </w:pPr>
+      <w:rPr>
+        <w:rFonts w:ascii="Symbol" w:hAnsi="Symbol" w:hint="default"/>
+      </w:rPr>
+    </w:lvl>
+    <w:lvl w:ilvl="4" w:tplc="04090003" w:tentative="1">
+      <w:start w:val="1"/>
+      <w:numFmt w:val="bullet"/>
+      <w:lvlText w:val="o"/>
+      <w:lvlJc w:val="left"/>
+      <w:pPr>
+        <w:ind w:left="3600" w:hanging="360"/>
+      </w:pPr>
+      <w:rPr>
+        <w:rFonts w:ascii="Courier New" w:hAnsi="Courier New" w:cs="Courier New" w:hint="default"/>
+      </w:rPr>
+    </w:lvl>
+    <w:lvl w:ilvl="5" w:tplc="04090005" w:tentative="1">
+      <w:start w:val="1"/>
+      <w:numFmt w:val="bullet"/>
+      <w:lvlText w:val=""/>
+      <w:lvlJc w:val="left"/>
+      <w:pPr>
+        <w:ind w:left="4320" w:hanging="360"/>
+      </w:pPr>
+      <w:rPr>
+        <w:rFonts w:ascii="Wingdings" w:hAnsi="Wingdings" w:hint="default"/>
+      </w:rPr>
+    </w:lvl>
+    <w:lvl w:ilvl="6" w:tplc="04090001" w:tentative="1">
+      <w:start w:val="1"/>
+      <w:numFmt w:val="bullet"/>
+      <w:lvlText w:val=""/>
+      <w:lvlJc w:val="left"/>
+      <w:pPr>
+        <w:ind w:left="5040" w:hanging="360"/>
+      </w:pPr>
+      <w:rPr>
+        <w:rFonts w:ascii="Symbol" w:hAnsi="Symbol" w:hint="default"/>
+      </w:rPr>
+    </w:lvl>
+    <w:lvl w:ilvl="7" w:tplc="04090003" w:tentative="1">
+      <w:start w:val="1"/>
+      <w:numFmt w:val="bullet"/>
+      <w:lvlText w:val="o"/>
+      <w:lvlJc w:val="left"/>
+      <w:pPr>
+        <w:ind w:left="5760" w:hanging="360"/>
+      </w:pPr>
+      <w:rPr>
+        <w:rFonts w:ascii="Courier New" w:hAnsi="Courier New" w:cs="Courier New" w:hint="default"/>
+      </w:rPr>
+    </w:lvl>
+    <w:lvl w:ilvl="8" w:tplc="04090005" w:tentative="1">
+      <w:start w:val="1"/>
+      <w:numFmt w:val="bullet"/>
+      <w:lvlText w:val=""/>
+      <w:lvlJc w:val="left"/>
+      <w:pPr>
+        <w:ind w:left="6480" w:hanging="360"/>
+      </w:pPr>
+      <w:rPr>
+        <w:rFonts w:ascii="Wingdings" w:hAnsi="Wingdings" w:hint="default"/>
+      </w:rPr>
+    </w:lvl>
+  </w:abstractNum>
+  <w:abstractNum w:abstractNumId="17" w15:restartNumberingAfterBreak="0">
     <w:nsid w:val="7DA750E5"/>
     <w:multiLevelType w:val="hybridMultilevel"/>
     <w:tmpl w:val="73D2BEE2"/>
@@ -3061,52 +3362,58 @@
     </w:lvl>
   </w:abstractNum>
   <w:num w:numId="1" w16cid:durableId="2129204268">
+    <w:abstractNumId w:val="15"/>
+  </w:num>
+  <w:num w:numId="2" w16cid:durableId="178586860">
+    <w:abstractNumId w:val="17"/>
+  </w:num>
+  <w:num w:numId="3" w16cid:durableId="1749424941">
+    <w:abstractNumId w:val="9"/>
+  </w:num>
+  <w:num w:numId="4" w16cid:durableId="1585335808">
+    <w:abstractNumId w:val="8"/>
+  </w:num>
+  <w:num w:numId="5" w16cid:durableId="605118681">
+    <w:abstractNumId w:val="4"/>
+  </w:num>
+  <w:num w:numId="6" w16cid:durableId="129254823">
+    <w:abstractNumId w:val="11"/>
+  </w:num>
+  <w:num w:numId="7" w16cid:durableId="32732878">
+    <w:abstractNumId w:val="2"/>
+  </w:num>
+  <w:num w:numId="8" w16cid:durableId="1051659133">
     <w:abstractNumId w:val="14"/>
   </w:num>
-  <w:num w:numId="2" w16cid:durableId="178586860">
-    <w:abstractNumId w:val="15"/>
+  <w:num w:numId="9" w16cid:durableId="1046755088">
+    <w:abstractNumId w:val="3"/>
   </w:num>
-  <w:num w:numId="3" w16cid:durableId="1749424941">
-    <w:abstractNumId w:val="8"/>
+  <w:num w:numId="10" w16cid:durableId="440803975">
+    <w:abstractNumId w:val="12"/>
   </w:num>
-  <w:num w:numId="4" w16cid:durableId="1585335808">
+  <w:num w:numId="11" w16cid:durableId="1868759213">
+    <w:abstractNumId w:val="5"/>
+  </w:num>
+  <w:num w:numId="12" w16cid:durableId="878132481">
     <w:abstractNumId w:val="7"/>
   </w:num>
-  <w:num w:numId="5" w16cid:durableId="605118681">
-    <w:abstractNumId w:val="3"/>
-  </w:num>
-  <w:num w:numId="6" w16cid:durableId="129254823">
-    <w:abstractNumId w:val="10"/>
-  </w:num>
-  <w:num w:numId="7" w16cid:durableId="32732878">
-    <w:abstractNumId w:val="1"/>
-  </w:num>
-  <w:num w:numId="8" w16cid:durableId="1051659133">
+  <w:num w:numId="13" w16cid:durableId="430974531">
     <w:abstractNumId w:val="13"/>
-  </w:num>
-  <w:num w:numId="9" w16cid:durableId="1046755088">
-    <w:abstractNumId w:val="2"/>
-  </w:num>
-  <w:num w:numId="10" w16cid:durableId="440803975">
-    <w:abstractNumId w:val="11"/>
-  </w:num>
-  <w:num w:numId="11" w16cid:durableId="1868759213">
-    <w:abstractNumId w:val="4"/>
-  </w:num>
-  <w:num w:numId="12" w16cid:durableId="878132481">
-    <w:abstractNumId w:val="6"/>
-  </w:num>
-  <w:num w:numId="13" w16cid:durableId="430974531">
-    <w:abstractNumId w:val="12"/>
   </w:num>
   <w:num w:numId="14" w16cid:durableId="316803419">
     <w:abstractNumId w:val="0"/>
   </w:num>
   <w:num w:numId="15" w16cid:durableId="1745301879">
-    <w:abstractNumId w:val="5"/>
+    <w:abstractNumId w:val="6"/>
   </w:num>
   <w:num w:numId="16" w16cid:durableId="1386444601">
-    <w:abstractNumId w:val="9"/>
+    <w:abstractNumId w:val="10"/>
+  </w:num>
+  <w:num w:numId="17" w16cid:durableId="1025398742">
+    <w:abstractNumId w:val="16"/>
+  </w:num>
+  <w:num w:numId="18" w16cid:durableId="1305038302">
+    <w:abstractNumId w:val="1"/>
   </w:num>
 </w:numbering>
 </file>

</xml_diff>